<commit_message>
Update Project 1 write-up.
</commit_message>
<xml_diff>
--- a/Project 1 Write-Up.docx
+++ b/Project 1 Write-Up.docx
@@ -200,7 +200,13 @@
         </w:numPr>
       </w:pPr>
       <w:r>
-        <w:t xml:space="preserve">What are the </w:t>
+        <w:t>What ar</w:t>
+      </w:r>
+      <w:r>
+        <w:t>e</w:t>
+      </w:r>
+      <w:r>
+        <w:t xml:space="preserve"> the </w:t>
       </w:r>
       <w:r>
         <w:t xml:space="preserve">import </w:t>
@@ -223,12 +229,86 @@
       <w:r>
         <w:t>development</w:t>
       </w:r>
+      <w:r>
+        <w:t>?</w:t>
+      </w:r>
+    </w:p>
+    <w:p/>
+    <w:p>
+      <w:r>
+        <w:rPr>
+          <w:u w:val="single"/>
+        </w:rPr>
+        <w:t>Types of Joins/Merges</w:t>
+      </w:r>
+      <w:r>
+        <w:t>:</w:t>
+      </w:r>
+    </w:p>
+    <w:p>
+      <w:r>
+        <w:t>Country</w:t>
+      </w:r>
+      <w:r>
+        <w:t xml:space="preserve">.csv &amp; </w:t>
+      </w:r>
+      <w:r>
+        <w:t xml:space="preserve">CountryNotes.csv: </w:t>
+      </w:r>
+      <w:proofErr w:type="spellStart"/>
+      <w:r>
+        <w:t>CountryCode</w:t>
+      </w:r>
+      <w:proofErr w:type="spellEnd"/>
+    </w:p>
+    <w:p>
+      <w:r>
+        <w:t xml:space="preserve">Country.csv &amp; Footnotes.csv: </w:t>
+      </w:r>
+      <w:proofErr w:type="spellStart"/>
+      <w:r>
+        <w:t>CountryCode</w:t>
+      </w:r>
+      <w:proofErr w:type="spellEnd"/>
+    </w:p>
+    <w:p>
+      <w:r>
+        <w:t xml:space="preserve">Country.csv &amp; Indicators.csv: </w:t>
+      </w:r>
+      <w:proofErr w:type="spellStart"/>
+      <w:r>
+        <w:t>CountryCode</w:t>
+      </w:r>
+      <w:proofErr w:type="spellEnd"/>
+    </w:p>
+    <w:p>
+      <w:r>
+        <w:t xml:space="preserve">Indicators.csv &amp; Series.csv: </w:t>
+      </w:r>
+      <w:proofErr w:type="spellStart"/>
+      <w:r>
+        <w:t>IndicatorName</w:t>
+      </w:r>
+      <w:proofErr w:type="spellEnd"/>
+    </w:p>
+    <w:p>
+      <w:r>
+        <w:t>Series.csv &amp; Series</w:t>
+      </w:r>
+      <w:r>
+        <w:t xml:space="preserve">Notes.csv: </w:t>
+      </w:r>
+      <w:proofErr w:type="spellStart"/>
+      <w:r>
+        <w:t>SeriesCode</w:t>
+      </w:r>
+      <w:proofErr w:type="spellEnd"/>
+    </w:p>
+    <w:p>
       <w:bookmarkStart w:id="0" w:name="_GoBack"/>
       <w:bookmarkEnd w:id="0"/>
-      <w:r>
-        <w:t>?</w:t>
-      </w:r>
-    </w:p>
+    </w:p>
+    <w:p/>
     <w:sectPr>
       <w:pgSz w:w="12240" w:h="15840"/>
       <w:pgMar w:top="1440" w:right="1440" w:bottom="1440" w:left="1440" w:header="720" w:footer="720" w:gutter="0"/>

</xml_diff>

<commit_message>
Add files and change folders.
</commit_message>
<xml_diff>
--- a/Project 1 Write-Up.docx
+++ b/Project 1 Write-Up.docx
@@ -37,58 +37,112 @@
       </w:r>
     </w:p>
     <w:p>
-      <w:r>
-        <w:rPr>
+      <w:pPr>
+        <w:rPr>
+          <w:strike/>
+        </w:rPr>
+      </w:pPr>
+      <w:r>
+        <w:rPr>
+          <w:strike/>
           <w:u w:val="single"/>
         </w:rPr>
         <w:t>Potential Projects</w:t>
       </w:r>
       <w:r>
+        <w:rPr>
+          <w:strike/>
+        </w:rPr>
         <w:t xml:space="preserve">: </w:t>
       </w:r>
       <w:r>
+        <w:rPr>
+          <w:strike/>
+        </w:rPr>
         <w:t>World Development Indi</w:t>
       </w:r>
       <w:r>
+        <w:rPr>
+          <w:strike/>
+        </w:rPr>
         <w:t>cators</w:t>
       </w:r>
       <w:r>
+        <w:rPr>
+          <w:strike/>
+        </w:rPr>
         <w:t xml:space="preserve">, </w:t>
       </w:r>
       <w:r>
+        <w:rPr>
+          <w:strike/>
+        </w:rPr>
         <w:t>Credit Card Fraud Detection,</w:t>
       </w:r>
       <w:r>
+        <w:rPr>
+          <w:strike/>
+        </w:rPr>
         <w:t xml:space="preserve"> Bitcoin Historical Data</w:t>
       </w:r>
       <w:r>
+        <w:rPr>
+          <w:strike/>
+        </w:rPr>
         <w:t>, Google Trends Data</w:t>
       </w:r>
       <w:r>
+        <w:rPr>
+          <w:strike/>
+        </w:rPr>
         <w:t>, Onion or Not</w:t>
       </w:r>
       <w:r>
+        <w:rPr>
+          <w:strike/>
+        </w:rPr>
         <w:t>, Trending YouTube Video Statistics</w:t>
       </w:r>
       <w:r>
+        <w:rPr>
+          <w:strike/>
+        </w:rPr>
         <w:t>, Fruit Recognition</w:t>
       </w:r>
       <w:r>
+        <w:rPr>
+          <w:strike/>
+        </w:rPr>
         <w:t xml:space="preserve">, Super Bowl Ads, </w:t>
       </w:r>
       <w:r>
+        <w:rPr>
+          <w:strike/>
+        </w:rPr>
         <w:t>Student Performance in Exams</w:t>
       </w:r>
       <w:r>
+        <w:rPr>
+          <w:strike/>
+        </w:rPr>
         <w:t>, TMDB Movie</w:t>
       </w:r>
       <w:r>
+        <w:rPr>
+          <w:strike/>
+        </w:rPr>
         <w:t>s,</w:t>
       </w:r>
       <w:r>
+        <w:rPr>
+          <w:strike/>
+        </w:rPr>
         <w:t xml:space="preserve"> The Economic Freedom Index</w:t>
       </w:r>
       <w:r>
+        <w:rPr>
+          <w:strike/>
+        </w:rPr>
         <w:t>, Wine Reviews</w:t>
       </w:r>
     </w:p>
@@ -113,6 +167,44 @@
         <w:t>?</w:t>
       </w:r>
     </w:p>
+    <w:p>
+      <w:pPr>
+        <w:ind w:firstLine="720"/>
+      </w:pPr>
+      <w:r>
+        <w:t>H</w:t>
+      </w:r>
+      <w:r>
+        <w:t xml:space="preserve">ow </w:t>
+      </w:r>
+      <w:r>
+        <w:t xml:space="preserve">well do </w:t>
+      </w:r>
+      <w:r>
+        <w:t xml:space="preserve">the fruits of economic </w:t>
+      </w:r>
+      <w:r>
+        <w:t>development</w:t>
+      </w:r>
+      <w:r>
+        <w:t xml:space="preserve"> (</w:t>
+      </w:r>
+      <w:r>
+        <w:t>Outputs)</w:t>
+      </w:r>
+      <w:r>
+        <w:t xml:space="preserve"> relate to </w:t>
+      </w:r>
+      <w:r>
+        <w:t>GDP &amp; GN</w:t>
+      </w:r>
+      <w:r>
+        <w:t>I</w:t>
+      </w:r>
+      <w:r>
+        <w:t xml:space="preserve"> per Capita?</w:t>
+      </w:r>
+    </w:p>
     <w:p/>
     <w:p>
       <w:r>
@@ -127,6 +219,28 @@
       <w:r>
         <w:t xml:space="preserve"> </w:t>
       </w:r>
+    </w:p>
+    <w:p>
+      <w:r>
+        <w:t>Sources of terms</w:t>
+      </w:r>
+      <w:r>
+        <w:t>- Kaggle Dataset</w:t>
+      </w:r>
+      <w:r>
+        <w:t>s</w:t>
+      </w:r>
+      <w:r>
+        <w:t xml:space="preserve"> and </w:t>
+      </w:r>
+      <w:hyperlink r:id="rId5" w:history="1">
+        <w:r>
+          <w:rPr>
+            <w:rStyle w:val="Hyperlink"/>
+          </w:rPr>
+          <w:t>https://bizfluent.com/info-7746218-indicators-economic-development.html</w:t>
+        </w:r>
+      </w:hyperlink>
     </w:p>
     <w:p>
       <w:pPr>
@@ -137,22 +251,46 @@
         </w:numPr>
       </w:pPr>
       <w:r>
-        <w:t>What are the life expec</w:t>
-      </w:r>
-      <w:r>
-        <w:t>tancies acr</w:t>
-      </w:r>
-      <w:r>
-        <w:t>oss countrie</w:t>
-      </w:r>
-      <w:r>
-        <w:t>s across c</w:t>
-      </w:r>
-      <w:r>
-        <w:t>ountries</w:t>
-      </w:r>
-      <w:r>
-        <w:t xml:space="preserve"> and how does life expectancy compare to economic development?</w:t>
+        <w:t xml:space="preserve">What are the </w:t>
+      </w:r>
+      <w:r>
+        <w:t xml:space="preserve">baseline </w:t>
+      </w:r>
+      <w:r>
+        <w:t>indicators of economic development?</w:t>
+      </w:r>
+    </w:p>
+    <w:p>
+      <w:pPr>
+        <w:pStyle w:val="ListParagraph"/>
+        <w:numPr>
+          <w:ilvl w:val="1"/>
+          <w:numId w:val="1"/>
+        </w:numPr>
+      </w:pPr>
+      <w:r>
+        <w:t>GDP</w:t>
+      </w:r>
+      <w:r>
+        <w:t xml:space="preserve"> per Capita</w:t>
+      </w:r>
+    </w:p>
+    <w:p>
+      <w:pPr>
+        <w:pStyle w:val="ListParagraph"/>
+        <w:numPr>
+          <w:ilvl w:val="1"/>
+          <w:numId w:val="1"/>
+        </w:numPr>
+      </w:pPr>
+      <w:r>
+        <w:t>Gross National Income</w:t>
+      </w:r>
+      <w:r>
+        <w:t xml:space="preserve"> (GNI)</w:t>
+      </w:r>
+      <w:r>
+        <w:t xml:space="preserve"> per Capita</w:t>
       </w:r>
     </w:p>
     <w:p>
@@ -164,31 +302,67 @@
         </w:numPr>
       </w:pPr>
       <w:r>
-        <w:t xml:space="preserve">What </w:t>
-      </w:r>
-      <w:r>
-        <w:t>are the m</w:t>
-      </w:r>
-      <w:r>
-        <w:t>aternal &amp; infant mortality rates</w:t>
-      </w:r>
-      <w:r>
-        <w:t xml:space="preserve"> across </w:t>
-      </w:r>
-      <w:r>
-        <w:t>c</w:t>
-      </w:r>
-      <w:r>
-        <w:t>ountries</w:t>
-      </w:r>
-      <w:r>
-        <w:t xml:space="preserve"> and how </w:t>
-      </w:r>
-      <w:r>
-        <w:t>do those rates</w:t>
-      </w:r>
-      <w:r>
-        <w:t xml:space="preserve"> compare to economic development?</w:t>
+        <w:t>Does</w:t>
+      </w:r>
+      <w:r>
+        <w:t xml:space="preserve"> </w:t>
+      </w:r>
+      <w:r>
+        <w:rPr>
+          <w:u w:val="single"/>
+        </w:rPr>
+        <w:t>life expec</w:t>
+      </w:r>
+      <w:r>
+        <w:rPr>
+          <w:u w:val="single"/>
+        </w:rPr>
+        <w:t>tanc</w:t>
+      </w:r>
+      <w:r>
+        <w:rPr>
+          <w:u w:val="single"/>
+        </w:rPr>
+        <w:t>y</w:t>
+      </w:r>
+      <w:r>
+        <w:t xml:space="preserve"> </w:t>
+      </w:r>
+      <w:r>
+        <w:t xml:space="preserve">increase with </w:t>
+      </w:r>
+      <w:r>
+        <w:t>economic development</w:t>
+      </w:r>
+      <w:r>
+        <w:t xml:space="preserve"> across countries</w:t>
+      </w:r>
+      <w:r>
+        <w:t>?</w:t>
+      </w:r>
+    </w:p>
+    <w:p>
+      <w:pPr>
+        <w:pStyle w:val="ListParagraph"/>
+        <w:numPr>
+          <w:ilvl w:val="1"/>
+          <w:numId w:val="1"/>
+        </w:numPr>
+      </w:pPr>
+      <w:r>
+        <w:t>It is assumed that there</w:t>
+      </w:r>
+      <w:r>
+        <w:t xml:space="preserve"> is a strong </w:t>
+      </w:r>
+      <w:r>
+        <w:t xml:space="preserve">positive </w:t>
+      </w:r>
+      <w:r>
+        <w:t xml:space="preserve">correlation between life expectancy and </w:t>
+      </w:r>
+      <w:r>
+        <w:t>economic development.</w:t>
       </w:r>
     </w:p>
     <w:p>
@@ -200,22 +374,117 @@
         </w:numPr>
       </w:pPr>
       <w:r>
-        <w:t>What ar</w:t>
+        <w:t>Do</w:t>
+      </w:r>
+      <w:r>
+        <w:t xml:space="preserve"> </w:t>
+      </w:r>
+      <w:r>
+        <w:rPr>
+          <w:u w:val="single"/>
+        </w:rPr>
+        <w:t>adult</w:t>
+      </w:r>
+      <w:r>
+        <w:t xml:space="preserve"> &amp; </w:t>
+      </w:r>
+      <w:r>
+        <w:rPr>
+          <w:u w:val="single"/>
+        </w:rPr>
+        <w:t>infant mortality</w:t>
+      </w:r>
+      <w:r>
+        <w:t xml:space="preserve"> </w:t>
+      </w:r>
+      <w:r>
+        <w:t>go down with</w:t>
+      </w:r>
+      <w:r>
+        <w:t xml:space="preserve"> economic development</w:t>
+      </w:r>
+      <w:r>
+        <w:t xml:space="preserve"> across countries</w:t>
+      </w:r>
+      <w:r>
+        <w:t>?</w:t>
+      </w:r>
+    </w:p>
+    <w:p>
+      <w:pPr>
+        <w:pStyle w:val="ListParagraph"/>
+        <w:numPr>
+          <w:ilvl w:val="1"/>
+          <w:numId w:val="1"/>
+        </w:numPr>
+      </w:pPr>
+      <w:r>
+        <w:t>It is assumed</w:t>
+      </w:r>
+      <w:r>
+        <w:t xml:space="preserve"> that there is a strong </w:t>
+      </w:r>
+      <w:r>
+        <w:t>negative</w:t>
+      </w:r>
+      <w:r>
+        <w:t xml:space="preserve"> </w:t>
+      </w:r>
+      <w:r>
+        <w:t xml:space="preserve">correlation between </w:t>
+      </w:r>
+      <w:r>
+        <w:t>maternal &amp; infant mortality rates</w:t>
+      </w:r>
+      <w:r>
+        <w:t xml:space="preserve"> and economic development.</w:t>
+      </w:r>
+    </w:p>
+    <w:p>
+      <w:pPr>
+        <w:pStyle w:val="ListParagraph"/>
+        <w:numPr>
+          <w:ilvl w:val="0"/>
+          <w:numId w:val="1"/>
+        </w:numPr>
+      </w:pPr>
+      <w:r>
+        <w:t xml:space="preserve">What </w:t>
+      </w:r>
+      <w:proofErr w:type="gramStart"/>
+      <w:r>
+        <w:t>ar</w:t>
       </w:r>
       <w:r>
         <w:t>e</w:t>
       </w:r>
+      <w:proofErr w:type="gramEnd"/>
       <w:r>
         <w:t xml:space="preserve"> the </w:t>
       </w:r>
       <w:r>
-        <w:t xml:space="preserve">import </w:t>
+        <w:rPr>
+          <w:u w:val="single"/>
+        </w:rPr>
+        <w:t>import</w:t>
+      </w:r>
+      <w:r>
+        <w:t xml:space="preserve"> </w:t>
       </w:r>
       <w:r>
         <w:t>&amp;</w:t>
       </w:r>
       <w:r>
-        <w:t xml:space="preserve"> export rates across countries</w:t>
+        <w:t xml:space="preserve"> </w:t>
+      </w:r>
+      <w:r>
+        <w:rPr>
+          <w:u w:val="single"/>
+        </w:rPr>
+        <w:t>export</w:t>
+      </w:r>
+      <w:r>
+        <w:t xml:space="preserve"> rates across countries</w:t>
       </w:r>
       <w:r>
         <w:t xml:space="preserve"> and how do they compare</w:t>
@@ -233,81 +502,380 @@
         <w:t>?</w:t>
       </w:r>
     </w:p>
+    <w:p>
+      <w:pPr>
+        <w:pStyle w:val="ListParagraph"/>
+        <w:numPr>
+          <w:ilvl w:val="1"/>
+          <w:numId w:val="1"/>
+        </w:numPr>
+      </w:pPr>
+      <w:r>
+        <w:t xml:space="preserve">The question is asked because we theorize that there is a strong correlation between </w:t>
+      </w:r>
+      <w:r>
+        <w:t>import/export rates</w:t>
+      </w:r>
+      <w:r>
+        <w:t xml:space="preserve"> and economic development.</w:t>
+      </w:r>
+    </w:p>
+    <w:p>
+      <w:pPr>
+        <w:pStyle w:val="ListParagraph"/>
+        <w:numPr>
+          <w:ilvl w:val="1"/>
+          <w:numId w:val="1"/>
+        </w:numPr>
+      </w:pPr>
+      <w:r>
+        <w:t>Developing nations</w:t>
+      </w:r>
+      <w:r>
+        <w:t xml:space="preserve"> need to rely on </w:t>
+      </w:r>
+      <w:r>
+        <w:t xml:space="preserve">production &amp; exports to grow, while more advanced economies tend to move </w:t>
+      </w:r>
+      <w:r>
+        <w:t>from manufacturing to services, so the expectation is</w:t>
+      </w:r>
+      <w:r>
+        <w:t>:</w:t>
+      </w:r>
+    </w:p>
+    <w:p>
+      <w:pPr>
+        <w:pStyle w:val="ListParagraph"/>
+        <w:numPr>
+          <w:ilvl w:val="2"/>
+          <w:numId w:val="1"/>
+        </w:numPr>
+      </w:pPr>
+      <w:r>
+        <w:t>E</w:t>
+      </w:r>
+      <w:r>
+        <w:t xml:space="preserve">xport rates and economic development: </w:t>
+      </w:r>
+      <w:r>
+        <w:t>strong negative correlation</w:t>
+      </w:r>
+      <w:r>
+        <w:t>.</w:t>
+      </w:r>
+    </w:p>
+    <w:p>
+      <w:pPr>
+        <w:pStyle w:val="ListParagraph"/>
+        <w:numPr>
+          <w:ilvl w:val="2"/>
+          <w:numId w:val="1"/>
+        </w:numPr>
+      </w:pPr>
+      <w:r>
+        <w:t>Import rates and economic development: strong positive correlation.</w:t>
+      </w:r>
+    </w:p>
+    <w:p>
+      <w:pPr>
+        <w:pStyle w:val="ListParagraph"/>
+        <w:numPr>
+          <w:ilvl w:val="0"/>
+          <w:numId w:val="1"/>
+        </w:numPr>
+      </w:pPr>
+      <w:r>
+        <w:t xml:space="preserve">Does the poverty rate decrease </w:t>
+      </w:r>
+      <w:r>
+        <w:t>with economic development?</w:t>
+      </w:r>
+    </w:p>
+    <w:p>
+      <w:pPr>
+        <w:pStyle w:val="ListParagraph"/>
+        <w:numPr>
+          <w:ilvl w:val="1"/>
+          <w:numId w:val="1"/>
+        </w:numPr>
+      </w:pPr>
+      <w:r>
+        <w:t>It is assumed that there is a negative correlation between poverty rate and economic development.</w:t>
+      </w:r>
+    </w:p>
+    <w:p>
+      <w:pPr>
+        <w:pStyle w:val="ListParagraph"/>
+        <w:numPr>
+          <w:ilvl w:val="0"/>
+          <w:numId w:val="1"/>
+        </w:numPr>
+      </w:pPr>
+      <w:r>
+        <w:t xml:space="preserve">Does the </w:t>
+      </w:r>
+      <w:r>
+        <w:t>GINI coefficient decrease</w:t>
+      </w:r>
+      <w:r>
+        <w:t xml:space="preserve"> with economic development?</w:t>
+      </w:r>
+    </w:p>
+    <w:p>
+      <w:pPr>
+        <w:pStyle w:val="ListParagraph"/>
+        <w:numPr>
+          <w:ilvl w:val="1"/>
+          <w:numId w:val="1"/>
+        </w:numPr>
+      </w:pPr>
+      <w:r>
+        <w:t xml:space="preserve">It is assumed that the </w:t>
+      </w:r>
+      <w:r>
+        <w:t xml:space="preserve">inequality in a nation increases as </w:t>
+      </w:r>
+      <w:r>
+        <w:t xml:space="preserve">it is developing, but </w:t>
+      </w:r>
+      <w:r>
+        <w:t xml:space="preserve">that it </w:t>
+      </w:r>
+      <w:r>
+        <w:t>decreases</w:t>
+      </w:r>
+      <w:r>
+        <w:t xml:space="preserve"> after reaching a certain level of development.</w:t>
+      </w:r>
+    </w:p>
     <w:p/>
-    <w:p>
-      <w:r>
+    <w:p/>
+    <w:p>
+      <w:pPr>
+        <w:jc w:val="center"/>
         <w:rPr>
           <w:u w:val="single"/>
         </w:rPr>
-        <w:t>Types of Joins/Merges</w:t>
-      </w:r>
-      <w:r>
-        <w:t>:</w:t>
-      </w:r>
-    </w:p>
-    <w:p>
-      <w:r>
-        <w:t>Country</w:t>
-      </w:r>
-      <w:r>
-        <w:t xml:space="preserve">.csv &amp; </w:t>
-      </w:r>
-      <w:r>
-        <w:t xml:space="preserve">CountryNotes.csv: </w:t>
-      </w:r>
-      <w:proofErr w:type="spellStart"/>
-      <w:r>
-        <w:t>CountryCode</w:t>
-      </w:r>
-      <w:proofErr w:type="spellEnd"/>
-    </w:p>
-    <w:p>
-      <w:r>
-        <w:t xml:space="preserve">Country.csv &amp; Footnotes.csv: </w:t>
-      </w:r>
-      <w:proofErr w:type="spellStart"/>
-      <w:r>
-        <w:t>CountryCode</w:t>
-      </w:r>
-      <w:proofErr w:type="spellEnd"/>
-    </w:p>
-    <w:p>
-      <w:r>
-        <w:t xml:space="preserve">Country.csv &amp; Indicators.csv: </w:t>
-      </w:r>
-      <w:proofErr w:type="spellStart"/>
-      <w:r>
-        <w:t>CountryCode</w:t>
-      </w:r>
-      <w:proofErr w:type="spellEnd"/>
-    </w:p>
-    <w:p>
-      <w:r>
-        <w:t xml:space="preserve">Indicators.csv &amp; Series.csv: </w:t>
-      </w:r>
-      <w:proofErr w:type="spellStart"/>
-      <w:r>
-        <w:t>IndicatorName</w:t>
-      </w:r>
-      <w:proofErr w:type="spellEnd"/>
-    </w:p>
-    <w:p>
-      <w:r>
-        <w:t>Series.csv &amp; Series</w:t>
-      </w:r>
-      <w:r>
-        <w:t xml:space="preserve">Notes.csv: </w:t>
-      </w:r>
-      <w:proofErr w:type="spellStart"/>
-      <w:r>
-        <w:t>SeriesCode</w:t>
-      </w:r>
-      <w:proofErr w:type="spellEnd"/>
-    </w:p>
-    <w:p>
+      </w:pPr>
+      <w:r>
+        <w:rPr>
+          <w:u w:val="single"/>
+        </w:rPr>
+        <w:lastRenderedPageBreak/>
+        <w:t>Sources of Data</w:t>
+      </w:r>
+    </w:p>
+    <w:p>
+      <w:pPr>
+        <w:pStyle w:val="ListParagraph"/>
+        <w:numPr>
+          <w:ilvl w:val="0"/>
+          <w:numId w:val="2"/>
+        </w:numPr>
+        <w:jc w:val="both"/>
+      </w:pPr>
+      <w:r>
+        <w:t>Outputs</w:t>
+      </w:r>
+    </w:p>
+    <w:p>
+      <w:pPr>
+        <w:pStyle w:val="ListParagraph"/>
+        <w:numPr>
+          <w:ilvl w:val="1"/>
+          <w:numId w:val="2"/>
+        </w:numPr>
+        <w:jc w:val="both"/>
+      </w:pPr>
+      <w:r>
+        <w:t>Kaggle Datasets</w:t>
+      </w:r>
+    </w:p>
+    <w:p>
+      <w:pPr>
+        <w:pStyle w:val="ListParagraph"/>
+        <w:numPr>
+          <w:ilvl w:val="2"/>
+          <w:numId w:val="2"/>
+        </w:numPr>
+        <w:jc w:val="both"/>
+      </w:pPr>
+      <w:r>
+        <w:t>Life Expectancy,</w:t>
+      </w:r>
+      <w:r>
+        <w:t xml:space="preserve"> </w:t>
+      </w:r>
+    </w:p>
+    <w:p>
+      <w:pPr>
+        <w:pStyle w:val="ListParagraph"/>
+        <w:numPr>
+          <w:ilvl w:val="2"/>
+          <w:numId w:val="2"/>
+        </w:numPr>
+        <w:jc w:val="both"/>
+      </w:pPr>
+      <w:r>
+        <w:t xml:space="preserve">Mortality Rates, </w:t>
+      </w:r>
+    </w:p>
+    <w:p>
+      <w:pPr>
+        <w:pStyle w:val="ListParagraph"/>
+        <w:numPr>
+          <w:ilvl w:val="2"/>
+          <w:numId w:val="2"/>
+        </w:numPr>
+        <w:jc w:val="both"/>
+      </w:pPr>
+      <w:r>
+        <w:t>Imports &amp; Exports</w:t>
+      </w:r>
       <w:bookmarkStart w:id="0" w:name="_GoBack"/>
       <w:bookmarkEnd w:id="0"/>
     </w:p>
+    <w:p>
+      <w:pPr>
+        <w:pStyle w:val="ListParagraph"/>
+        <w:numPr>
+          <w:ilvl w:val="0"/>
+          <w:numId w:val="2"/>
+        </w:numPr>
+        <w:jc w:val="both"/>
+      </w:pPr>
+      <w:r>
+        <w:t xml:space="preserve">Baseline Indicators </w:t>
+      </w:r>
+      <w:r>
+        <w:t>(Inputs)</w:t>
+      </w:r>
+    </w:p>
+    <w:p>
+      <w:pPr>
+        <w:pStyle w:val="ListParagraph"/>
+        <w:numPr>
+          <w:ilvl w:val="1"/>
+          <w:numId w:val="2"/>
+        </w:numPr>
+        <w:jc w:val="both"/>
+      </w:pPr>
+      <w:hyperlink r:id="rId6" w:history="1">
+        <w:r>
+          <w:rPr>
+            <w:rStyle w:val="Hyperlink"/>
+          </w:rPr>
+          <w:t>https://data.worldbank.org/indicator/NY.GDP.MKTP.CD</w:t>
+        </w:r>
+      </w:hyperlink>
+    </w:p>
+    <w:p>
+      <w:pPr>
+        <w:pStyle w:val="ListParagraph"/>
+        <w:numPr>
+          <w:ilvl w:val="2"/>
+          <w:numId w:val="2"/>
+        </w:numPr>
+        <w:jc w:val="both"/>
+      </w:pPr>
+      <w:r>
+        <w:t>GDP</w:t>
+      </w:r>
+      <w:r>
+        <w:t xml:space="preserve"> per Capita</w:t>
+      </w:r>
+    </w:p>
+    <w:p>
+      <w:pPr>
+        <w:pStyle w:val="ListParagraph"/>
+        <w:numPr>
+          <w:ilvl w:val="2"/>
+          <w:numId w:val="2"/>
+        </w:numPr>
+        <w:jc w:val="both"/>
+      </w:pPr>
+      <w:r>
+        <w:t>GNI per Capita</w:t>
+      </w:r>
+    </w:p>
+    <w:p>
+      <w:pPr>
+        <w:jc w:val="both"/>
+      </w:pPr>
+    </w:p>
+    <w:p/>
+    <w:p>
+      <w:r>
+        <w:rPr>
+          <w:u w:val="single"/>
+        </w:rPr>
+        <w:t>Types of Joins/Merges</w:t>
+      </w:r>
+      <w:r>
+        <w:t>:</w:t>
+      </w:r>
+    </w:p>
+    <w:p>
+      <w:r>
+        <w:t>Country</w:t>
+      </w:r>
+      <w:r>
+        <w:t xml:space="preserve">.csv &amp; </w:t>
+      </w:r>
+      <w:r>
+        <w:t xml:space="preserve">CountryNotes.csv: </w:t>
+      </w:r>
+      <w:proofErr w:type="spellStart"/>
+      <w:r>
+        <w:t>CountryCode</w:t>
+      </w:r>
+      <w:proofErr w:type="spellEnd"/>
+    </w:p>
+    <w:p>
+      <w:r>
+        <w:t xml:space="preserve">Country.csv &amp; Footnotes.csv: </w:t>
+      </w:r>
+      <w:proofErr w:type="spellStart"/>
+      <w:r>
+        <w:t>CountryCode</w:t>
+      </w:r>
+      <w:proofErr w:type="spellEnd"/>
+    </w:p>
+    <w:p>
+      <w:r>
+        <w:t xml:space="preserve">Country.csv &amp; Indicators.csv: </w:t>
+      </w:r>
+      <w:proofErr w:type="spellStart"/>
+      <w:r>
+        <w:t>CountryCode</w:t>
+      </w:r>
+      <w:proofErr w:type="spellEnd"/>
+    </w:p>
+    <w:p>
+      <w:r>
+        <w:t xml:space="preserve">Indicators.csv &amp; Series.csv: </w:t>
+      </w:r>
+      <w:proofErr w:type="spellStart"/>
+      <w:r>
+        <w:t>IndicatorName</w:t>
+      </w:r>
+      <w:proofErr w:type="spellEnd"/>
+    </w:p>
+    <w:p>
+      <w:r>
+        <w:t>Series.csv &amp; Series</w:t>
+      </w:r>
+      <w:r>
+        <w:t xml:space="preserve">Notes.csv: </w:t>
+      </w:r>
+      <w:proofErr w:type="spellStart"/>
+      <w:r>
+        <w:t>SeriesCode</w:t>
+      </w:r>
+      <w:proofErr w:type="spellEnd"/>
+    </w:p>
+    <w:p/>
     <w:p/>
     <w:sectPr>
       <w:pgSz w:w="12240" w:h="15840"/>
@@ -322,9 +890,9 @@
 <file path=word/numbering.xml><?xml version="1.0" encoding="utf-8"?>
 <w:numbering xmlns:wpc="http://schemas.microsoft.com/office/word/2010/wordprocessingCanvas" xmlns:cx="http://schemas.microsoft.com/office/drawing/2014/chartex" xmlns:cx1="http://schemas.microsoft.com/office/drawing/2015/9/8/chartex" xmlns:cx2="http://schemas.microsoft.com/office/drawing/2015/10/21/chartex" xmlns:cx3="http://schemas.microsoft.com/office/drawing/2016/5/9/chartex" xmlns:cx4="http://schemas.microsoft.com/office/drawing/2016/5/10/chartex" xmlns:cx5="http://schemas.microsoft.com/office/drawing/2016/5/11/chartex" xmlns:cx6="http://schemas.microsoft.com/office/drawing/2016/5/12/chartex" xmlns:cx7="http://schemas.microsoft.com/office/drawing/2016/5/13/chartex" xmlns:cx8="http://schemas.microsoft.com/office/drawing/2016/5/14/chartex" xmlns:mc="http://schemas.openxmlformats.org/markup-compatibility/2006" xmlns:aink="http://schemas.microsoft.com/office/drawing/2016/ink" xmlns:am3d="http://schemas.microsoft.com/office/drawing/2017/model3d" xmlns:o="urn:schemas-microsoft-com:office:office" xmlns:r="http://schemas.openxmlformats.org/officeDocument/2006/relationships" xmlns:m="http://schemas.openxmlformats.org/officeDocument/2006/math" xmlns:v="urn:schemas-microsoft-com:vml" xmlns:wp14="http://schemas.microsoft.com/office/word/2010/wordprocessingDrawing" xmlns:wp="http://schemas.openxmlformats.org/drawingml/2006/wordprocessingDrawing" xmlns:w10="urn:schemas-microsoft-com:office:word" xmlns:w="http://schemas.openxmlformats.org/wordprocessingml/2006/main" xmlns:w14="http://schemas.microsoft.com/office/word/2010/wordml" xmlns:w15="http://schemas.microsoft.com/office/word/2012/wordml" xmlns:w16cid="http://schemas.microsoft.com/office/word/2016/wordml/cid" xmlns:w16se="http://schemas.microsoft.com/office/word/2015/wordml/symex" xmlns:wpg="http://schemas.microsoft.com/office/word/2010/wordprocessingGroup" xmlns:wpi="http://schemas.microsoft.com/office/word/2010/wordprocessingInk" xmlns:wne="http://schemas.microsoft.com/office/word/2006/wordml" xmlns:wps="http://schemas.microsoft.com/office/word/2010/wordprocessingShape" mc:Ignorable="w14 w15 w16se w16cid wp14">
   <w:abstractNum w:abstractNumId="0" w15:restartNumberingAfterBreak="0">
-    <w:nsid w:val="43EB44B3"/>
+    <w:nsid w:val="1BF4200D"/>
     <w:multiLevelType w:val="hybridMultilevel"/>
-    <w:tmpl w:val="9D3238BE"/>
+    <w:tmpl w:val="6EECB0C8"/>
     <w:lvl w:ilvl="0" w:tplc="04090001">
       <w:start w:val="1"/>
       <w:numFmt w:val="bullet"/>
@@ -337,7 +905,7 @@
         <w:rFonts w:ascii="Symbol" w:hAnsi="Symbol" w:hint="default"/>
       </w:rPr>
     </w:lvl>
-    <w:lvl w:ilvl="1" w:tplc="04090003" w:tentative="1">
+    <w:lvl w:ilvl="1" w:tplc="04090003">
       <w:start w:val="1"/>
       <w:numFmt w:val="bullet"/>
       <w:lvlText w:val="o"/>
@@ -349,7 +917,7 @@
         <w:rFonts w:ascii="Courier New" w:hAnsi="Courier New" w:cs="Courier New" w:hint="default"/>
       </w:rPr>
     </w:lvl>
-    <w:lvl w:ilvl="2" w:tplc="04090005" w:tentative="1">
+    <w:lvl w:ilvl="2" w:tplc="04090005">
       <w:start w:val="1"/>
       <w:numFmt w:val="bullet"/>
       <w:lvlText w:val=""/>
@@ -434,7 +1002,123 @@
       </w:rPr>
     </w:lvl>
   </w:abstractNum>
+  <w:abstractNum w:abstractNumId="1" w15:restartNumberingAfterBreak="0">
+    <w:nsid w:val="43EB44B3"/>
+    <w:multiLevelType w:val="hybridMultilevel"/>
+    <w:tmpl w:val="9D3238BE"/>
+    <w:lvl w:ilvl="0" w:tplc="04090001">
+      <w:start w:val="1"/>
+      <w:numFmt w:val="bullet"/>
+      <w:lvlText w:val=""/>
+      <w:lvlJc w:val="left"/>
+      <w:pPr>
+        <w:ind w:left="720" w:hanging="360"/>
+      </w:pPr>
+      <w:rPr>
+        <w:rFonts w:ascii="Symbol" w:hAnsi="Symbol" w:hint="default"/>
+      </w:rPr>
+    </w:lvl>
+    <w:lvl w:ilvl="1" w:tplc="04090003">
+      <w:start w:val="1"/>
+      <w:numFmt w:val="bullet"/>
+      <w:lvlText w:val="o"/>
+      <w:lvlJc w:val="left"/>
+      <w:pPr>
+        <w:ind w:left="1440" w:hanging="360"/>
+      </w:pPr>
+      <w:rPr>
+        <w:rFonts w:ascii="Courier New" w:hAnsi="Courier New" w:cs="Courier New" w:hint="default"/>
+      </w:rPr>
+    </w:lvl>
+    <w:lvl w:ilvl="2" w:tplc="04090005">
+      <w:start w:val="1"/>
+      <w:numFmt w:val="bullet"/>
+      <w:lvlText w:val=""/>
+      <w:lvlJc w:val="left"/>
+      <w:pPr>
+        <w:ind w:left="2160" w:hanging="360"/>
+      </w:pPr>
+      <w:rPr>
+        <w:rFonts w:ascii="Wingdings" w:hAnsi="Wingdings" w:hint="default"/>
+      </w:rPr>
+    </w:lvl>
+    <w:lvl w:ilvl="3" w:tplc="04090001" w:tentative="1">
+      <w:start w:val="1"/>
+      <w:numFmt w:val="bullet"/>
+      <w:lvlText w:val=""/>
+      <w:lvlJc w:val="left"/>
+      <w:pPr>
+        <w:ind w:left="2880" w:hanging="360"/>
+      </w:pPr>
+      <w:rPr>
+        <w:rFonts w:ascii="Symbol" w:hAnsi="Symbol" w:hint="default"/>
+      </w:rPr>
+    </w:lvl>
+    <w:lvl w:ilvl="4" w:tplc="04090003" w:tentative="1">
+      <w:start w:val="1"/>
+      <w:numFmt w:val="bullet"/>
+      <w:lvlText w:val="o"/>
+      <w:lvlJc w:val="left"/>
+      <w:pPr>
+        <w:ind w:left="3600" w:hanging="360"/>
+      </w:pPr>
+      <w:rPr>
+        <w:rFonts w:ascii="Courier New" w:hAnsi="Courier New" w:cs="Courier New" w:hint="default"/>
+      </w:rPr>
+    </w:lvl>
+    <w:lvl w:ilvl="5" w:tplc="04090005" w:tentative="1">
+      <w:start w:val="1"/>
+      <w:numFmt w:val="bullet"/>
+      <w:lvlText w:val=""/>
+      <w:lvlJc w:val="left"/>
+      <w:pPr>
+        <w:ind w:left="4320" w:hanging="360"/>
+      </w:pPr>
+      <w:rPr>
+        <w:rFonts w:ascii="Wingdings" w:hAnsi="Wingdings" w:hint="default"/>
+      </w:rPr>
+    </w:lvl>
+    <w:lvl w:ilvl="6" w:tplc="04090001" w:tentative="1">
+      <w:start w:val="1"/>
+      <w:numFmt w:val="bullet"/>
+      <w:lvlText w:val=""/>
+      <w:lvlJc w:val="left"/>
+      <w:pPr>
+        <w:ind w:left="5040" w:hanging="360"/>
+      </w:pPr>
+      <w:rPr>
+        <w:rFonts w:ascii="Symbol" w:hAnsi="Symbol" w:hint="default"/>
+      </w:rPr>
+    </w:lvl>
+    <w:lvl w:ilvl="7" w:tplc="04090003" w:tentative="1">
+      <w:start w:val="1"/>
+      <w:numFmt w:val="bullet"/>
+      <w:lvlText w:val="o"/>
+      <w:lvlJc w:val="left"/>
+      <w:pPr>
+        <w:ind w:left="5760" w:hanging="360"/>
+      </w:pPr>
+      <w:rPr>
+        <w:rFonts w:ascii="Courier New" w:hAnsi="Courier New" w:cs="Courier New" w:hint="default"/>
+      </w:rPr>
+    </w:lvl>
+    <w:lvl w:ilvl="8" w:tplc="04090005" w:tentative="1">
+      <w:start w:val="1"/>
+      <w:numFmt w:val="bullet"/>
+      <w:lvlText w:val=""/>
+      <w:lvlJc w:val="left"/>
+      <w:pPr>
+        <w:ind w:left="6480" w:hanging="360"/>
+      </w:pPr>
+      <w:rPr>
+        <w:rFonts w:ascii="Wingdings" w:hAnsi="Wingdings" w:hint="default"/>
+      </w:rPr>
+    </w:lvl>
+  </w:abstractNum>
   <w:num w:numId="1">
+    <w:abstractNumId w:val="1"/>
+  </w:num>
+  <w:num w:numId="2">
     <w:abstractNumId w:val="0"/>
   </w:num>
 </w:numbering>
@@ -877,6 +1561,18 @@
       <w:contextualSpacing/>
     </w:pPr>
   </w:style>
+  <w:style w:type="character" w:styleId="Hyperlink">
+    <w:name w:val="Hyperlink"/>
+    <w:basedOn w:val="DefaultParagraphFont"/>
+    <w:uiPriority w:val="99"/>
+    <w:semiHidden/>
+    <w:unhideWhenUsed/>
+    <w:rsid w:val="00483AFD"/>
+    <w:rPr>
+      <w:color w:val="0000FF"/>
+      <w:u w:val="single"/>
+    </w:rPr>
+  </w:style>
 </w:styles>
 </file>
 

</xml_diff>

<commit_message>
Make changes to file.
</commit_message>
<xml_diff>
--- a/Project 1 Write-Up.docx
+++ b/Project 1 Write-Up.docx
@@ -584,11 +584,21 @@
           <w:ilvl w:val="0"/>
           <w:numId w:val="1"/>
         </w:numPr>
-      </w:pPr>
-      <w:r>
+        <w:rPr>
+          <w:strike/>
+        </w:rPr>
+      </w:pPr>
+      <w:bookmarkStart w:id="0" w:name="_GoBack"/>
+      <w:r>
+        <w:rPr>
+          <w:strike/>
+        </w:rPr>
         <w:t xml:space="preserve">Does the poverty rate decrease </w:t>
       </w:r>
       <w:r>
+        <w:rPr>
+          <w:strike/>
+        </w:rPr>
         <w:t>with economic development?</w:t>
       </w:r>
     </w:p>
@@ -599,8 +609,14 @@
           <w:ilvl w:val="1"/>
           <w:numId w:val="1"/>
         </w:numPr>
-      </w:pPr>
-      <w:r>
+        <w:rPr>
+          <w:strike/>
+        </w:rPr>
+      </w:pPr>
+      <w:r>
+        <w:rPr>
+          <w:strike/>
+        </w:rPr>
         <w:t>It is assumed that there is a negative correlation between poverty rate and economic development.</w:t>
       </w:r>
     </w:p>
@@ -611,14 +627,26 @@
           <w:ilvl w:val="0"/>
           <w:numId w:val="1"/>
         </w:numPr>
-      </w:pPr>
-      <w:r>
+        <w:rPr>
+          <w:strike/>
+        </w:rPr>
+      </w:pPr>
+      <w:r>
+        <w:rPr>
+          <w:strike/>
+        </w:rPr>
         <w:t xml:space="preserve">Does the </w:t>
       </w:r>
       <w:r>
+        <w:rPr>
+          <w:strike/>
+        </w:rPr>
         <w:t>GINI coefficient decrease</w:t>
       </w:r>
       <w:r>
+        <w:rPr>
+          <w:strike/>
+        </w:rPr>
         <w:t xml:space="preserve"> with economic development?</w:t>
       </w:r>
     </w:p>
@@ -629,26 +657,48 @@
           <w:ilvl w:val="1"/>
           <w:numId w:val="1"/>
         </w:numPr>
-      </w:pPr>
-      <w:r>
+        <w:rPr>
+          <w:strike/>
+        </w:rPr>
+      </w:pPr>
+      <w:r>
+        <w:rPr>
+          <w:strike/>
+        </w:rPr>
         <w:t xml:space="preserve">It is assumed that the </w:t>
       </w:r>
       <w:r>
+        <w:rPr>
+          <w:strike/>
+        </w:rPr>
         <w:t xml:space="preserve">inequality in a nation increases as </w:t>
       </w:r>
       <w:r>
+        <w:rPr>
+          <w:strike/>
+        </w:rPr>
         <w:t xml:space="preserve">it is developing, but </w:t>
       </w:r>
       <w:r>
+        <w:rPr>
+          <w:strike/>
+        </w:rPr>
         <w:t xml:space="preserve">that it </w:t>
       </w:r>
       <w:r>
+        <w:rPr>
+          <w:strike/>
+        </w:rPr>
         <w:t>decreases</w:t>
       </w:r>
       <w:r>
+        <w:rPr>
+          <w:strike/>
+        </w:rPr>
         <w:t xml:space="preserve"> after reaching a certain level of development.</w:t>
       </w:r>
     </w:p>
+    <w:bookmarkEnd w:id="0"/>
     <w:p/>
     <w:p/>
     <w:p>
@@ -733,8 +783,6 @@
       <w:r>
         <w:t>Imports &amp; Exports</w:t>
       </w:r>
-      <w:bookmarkStart w:id="0" w:name="_GoBack"/>
-      <w:bookmarkEnd w:id="0"/>
     </w:p>
     <w:p>
       <w:pPr>

</xml_diff>

<commit_message>
Make change to write up.
</commit_message>
<xml_diff>
--- a/Project 1 Write-Up.docx
+++ b/Project 1 Write-Up.docx
@@ -196,13 +196,27 @@
         <w:t xml:space="preserve"> relate to </w:t>
       </w:r>
       <w:r>
-        <w:t>GDP &amp; GN</w:t>
-      </w:r>
-      <w:r>
+        <w:t xml:space="preserve">GDP </w:t>
+      </w:r>
+      <w:bookmarkStart w:id="0" w:name="_GoBack"/>
+      <w:r>
+        <w:rPr>
+          <w:strike/>
+        </w:rPr>
+        <w:t>&amp; GN</w:t>
+      </w:r>
+      <w:r>
+        <w:rPr>
+          <w:strike/>
+        </w:rPr>
         <w:t>I</w:t>
       </w:r>
       <w:r>
-        <w:t xml:space="preserve"> per Capita?</w:t>
+        <w:t xml:space="preserve"> </w:t>
+      </w:r>
+      <w:bookmarkEnd w:id="0"/>
+      <w:r>
+        <w:t>per Capita?</w:t>
       </w:r>
     </w:p>
     <w:p/>
@@ -471,11 +485,16 @@
         </w:numPr>
       </w:pPr>
       <w:r>
-        <w:t>What ar</w:t>
+        <w:t xml:space="preserve">What </w:t>
+      </w:r>
+      <w:proofErr w:type="gramStart"/>
+      <w:r>
+        <w:t>ar</w:t>
       </w:r>
       <w:r>
         <w:t>e</w:t>
       </w:r>
+      <w:proofErr w:type="gramEnd"/>
       <w:r>
         <w:t xml:space="preserve"> the </w:t>
       </w:r>
@@ -970,6 +989,7 @@
       <w:r>
         <w:t xml:space="preserve">aster </w:t>
       </w:r>
+      <w:proofErr w:type="spellStart"/>
       <w:r>
         <w:t>D</w:t>
       </w:r>
@@ -982,6 +1002,7 @@
       <w:r>
         <w:t>rame</w:t>
       </w:r>
+      <w:proofErr w:type="spellEnd"/>
       <w:r>
         <w:t xml:space="preserve"> with Jupyter Notebook</w:t>
       </w:r>
@@ -1015,8 +1036,13 @@
       <w:r>
         <w:t xml:space="preserve">Use </w:t>
       </w:r>
-      <w:r>
-        <w:t xml:space="preserve">DropNa function with how = </w:t>
+      <w:proofErr w:type="spellStart"/>
+      <w:r>
+        <w:t>DropNa</w:t>
+      </w:r>
+      <w:proofErr w:type="spellEnd"/>
+      <w:r>
+        <w:t xml:space="preserve"> function with how = </w:t>
       </w:r>
       <w:r>
         <w:t>“</w:t>
@@ -1064,10 +1090,18 @@
         </w:numPr>
       </w:pPr>
       <w:r>
-        <w:t>Create DataF</w:t>
-      </w:r>
-      <w:r>
-        <w:t xml:space="preserve">rame </w:t>
+        <w:t xml:space="preserve">Create </w:t>
+      </w:r>
+      <w:proofErr w:type="spellStart"/>
+      <w:r>
+        <w:t>DataF</w:t>
+      </w:r>
+      <w:r>
+        <w:t>rame</w:t>
+      </w:r>
+      <w:proofErr w:type="spellEnd"/>
+      <w:r>
+        <w:t xml:space="preserve"> </w:t>
       </w:r>
       <w:r>
         <w:t xml:space="preserve">for </w:t>
@@ -1328,8 +1362,21 @@
         <w:t xml:space="preserve">Set </w:t>
       </w:r>
       <w:r>
-        <w:t>the plot title, xlabel, &amp; ylabel</w:t>
-      </w:r>
+        <w:t xml:space="preserve">the plot title, </w:t>
+      </w:r>
+      <w:proofErr w:type="spellStart"/>
+      <w:r>
+        <w:t>xlabel</w:t>
+      </w:r>
+      <w:proofErr w:type="spellEnd"/>
+      <w:r>
+        <w:t xml:space="preserve">, &amp; </w:t>
+      </w:r>
+      <w:proofErr w:type="spellStart"/>
+      <w:r>
+        <w:t>ylabel</w:t>
+      </w:r>
+      <w:proofErr w:type="spellEnd"/>
     </w:p>
     <w:p>
       <w:pPr>
@@ -1482,8 +1529,21 @@
         </w:numPr>
       </w:pPr>
       <w:r>
-        <w:t>Set the plot title, xlabel, &amp; ylabel</w:t>
-      </w:r>
+        <w:t xml:space="preserve">Set the plot title, </w:t>
+      </w:r>
+      <w:proofErr w:type="spellStart"/>
+      <w:r>
+        <w:t>xlabel</w:t>
+      </w:r>
+      <w:proofErr w:type="spellEnd"/>
+      <w:r>
+        <w:t xml:space="preserve">, &amp; </w:t>
+      </w:r>
+      <w:proofErr w:type="spellStart"/>
+      <w:r>
+        <w:t>ylabel</w:t>
+      </w:r>
+      <w:proofErr w:type="spellEnd"/>
     </w:p>
     <w:p>
       <w:pPr>
@@ -1611,8 +1671,21 @@
         </w:numPr>
       </w:pPr>
       <w:r>
-        <w:t>Set the plot title, xlabel, &amp; ylabel</w:t>
-      </w:r>
+        <w:t xml:space="preserve">Set the plot title, </w:t>
+      </w:r>
+      <w:proofErr w:type="spellStart"/>
+      <w:r>
+        <w:t>xlabel</w:t>
+      </w:r>
+      <w:proofErr w:type="spellEnd"/>
+      <w:r>
+        <w:t xml:space="preserve">, &amp; </w:t>
+      </w:r>
+      <w:proofErr w:type="spellStart"/>
+      <w:r>
+        <w:t>ylabel</w:t>
+      </w:r>
+      <w:proofErr w:type="spellEnd"/>
     </w:p>
     <w:p>
       <w:pPr>
@@ -1677,13 +1750,7 @@
         <w:rPr>
           <w:u w:val="single"/>
         </w:rPr>
-        <w:t>Import</w:t>
-      </w:r>
-      <w:r>
-        <w:rPr>
-          <w:u w:val="single"/>
-        </w:rPr>
-        <w:t xml:space="preserve"> Rate </w:t>
+        <w:t xml:space="preserve">Import Rate </w:t>
       </w:r>
       <w:r>
         <w:rPr>
@@ -1746,8 +1813,21 @@
         </w:numPr>
       </w:pPr>
       <w:r>
-        <w:t>Set the plot title, xlabel, &amp; ylabel</w:t>
-      </w:r>
+        <w:t xml:space="preserve">Set the plot title, </w:t>
+      </w:r>
+      <w:proofErr w:type="spellStart"/>
+      <w:r>
+        <w:t>xlabel</w:t>
+      </w:r>
+      <w:proofErr w:type="spellEnd"/>
+      <w:r>
+        <w:t xml:space="preserve">, &amp; </w:t>
+      </w:r>
+      <w:proofErr w:type="spellStart"/>
+      <w:r>
+        <w:t>ylabel</w:t>
+      </w:r>
+      <w:proofErr w:type="spellEnd"/>
     </w:p>
     <w:p>
       <w:pPr>
@@ -1810,14 +1890,27 @@
       </w:r>
     </w:p>
     <w:p>
-      <w:r>
-        <w:t xml:space="preserve">Jemi – Merge </w:t>
+      <w:proofErr w:type="spellStart"/>
+      <w:r>
+        <w:t>Jemi</w:t>
+      </w:r>
+      <w:proofErr w:type="spellEnd"/>
+      <w:r>
+        <w:t xml:space="preserve"> – Merge </w:t>
       </w:r>
       <w:r>
         <w:t xml:space="preserve">the databases and </w:t>
       </w:r>
       <w:r>
-        <w:t>clean the master DataFrame.</w:t>
+        <w:t xml:space="preserve">clean the master </w:t>
+      </w:r>
+      <w:proofErr w:type="spellStart"/>
+      <w:r>
+        <w:t>DataFrame</w:t>
+      </w:r>
+      <w:proofErr w:type="spellEnd"/>
+      <w:r>
+        <w:t>.</w:t>
       </w:r>
     </w:p>
     <w:p>
@@ -1861,8 +1954,6 @@
       <w:r>
         <w:t>Ben – Create scatter plots for imports and exports.</w:t>
       </w:r>
-      <w:bookmarkStart w:id="0" w:name="_GoBack"/>
-      <w:bookmarkEnd w:id="0"/>
     </w:p>
     <w:sectPr>
       <w:pgSz w:w="12240" w:h="15840"/>

</xml_diff>